<commit_message>
Added changes to SRS
</commit_message>
<xml_diff>
--- a/Design/SRS.docx
+++ b/Design/SRS.docx
@@ -260,53 +260,25 @@
         <w:rPr>
           <w:lang w:val="en-GB"/>
         </w:rPr>
-        <w:t>The goal</w:t>
+        <w:t>Traffic Control International Inc.</w:t>
       </w:r>
       <w:r>
         <w:rPr>
           <w:lang w:val="en-GB"/>
         </w:rPr>
-        <w:t xml:space="preserve"> of this p</w:t>
+        <w:t xml:space="preserve"> (TLI)</w:t>
       </w:r>
       <w:r>
         <w:rPr>
           <w:lang w:val="en-GB"/>
         </w:rPr>
-        <w:t xml:space="preserve">roject is to develop a software </w:t>
-      </w:r>
-      <w:proofErr w:type="gramStart"/>
+        <w:t xml:space="preserve"> </w:t>
+      </w:r>
       <w:r>
         <w:rPr>
           <w:lang w:val="en-GB"/>
         </w:rPr>
-        <w:t>that’s</w:t>
-      </w:r>
-      <w:proofErr w:type="gramEnd"/>
-      <w:r>
-        <w:rPr>
-          <w:lang w:val="en-GB"/>
-        </w:rPr>
-        <w:t xml:space="preserve"> managing all possible sorts of traffic light present on an intersection. </w:t>
-      </w:r>
-      <w:proofErr w:type="gramStart"/>
-      <w:r>
-        <w:rPr>
-          <w:lang w:val="en-GB"/>
-        </w:rPr>
-        <w:t>Furthermore</w:t>
-      </w:r>
-      <w:proofErr w:type="gramEnd"/>
-      <w:r>
-        <w:rPr>
-          <w:lang w:val="en-GB"/>
-        </w:rPr>
-        <w:t xml:space="preserve"> intersections are able to communicate with each other to implement behaviour over multiple intersections.</w:t>
-      </w:r>
-      <w:r>
-        <w:rPr>
-          <w:lang w:val="en-GB"/>
-        </w:rPr>
-        <w:t xml:space="preserve"> The intersection should adapt to the last.</w:t>
+        <w:t>wants to develop a traffic lights management system for intersections. This project is about developing such software. The revolution in the traffic light market TLI is aiming for, lays using already in place equipment and implementing behaviour over multiple intersections.</w:t>
       </w:r>
     </w:p>
     <w:p>
@@ -319,6 +291,202 @@
       </w:pPr>
       <w:r>
         <w:t>Scope</w:t>
+      </w:r>
+    </w:p>
+    <w:p>
+      <w:pPr>
+        <w:rPr>
+          <w:lang w:val="en-GB"/>
+        </w:rPr>
+      </w:pPr>
+      <w:r>
+        <w:rPr>
+          <w:lang w:val="en-GB"/>
+        </w:rPr>
+        <w:t xml:space="preserve">This project is about </w:t>
+      </w:r>
+      <w:r>
+        <w:rPr>
+          <w:lang w:val="en-GB"/>
+        </w:rPr>
+        <w:t xml:space="preserve">delivering a software to manage traffic lights at an intersection. </w:t>
+      </w:r>
+      <w:r>
+        <w:rPr>
+          <w:lang w:val="en-GB"/>
+        </w:rPr>
+        <w:t>The goal of this p</w:t>
+      </w:r>
+      <w:r>
+        <w:rPr>
+          <w:lang w:val="en-GB"/>
+        </w:rPr>
+        <w:t xml:space="preserve">roject is to develop a software </w:t>
+      </w:r>
+      <w:r>
+        <w:rPr>
+          <w:lang w:val="en-GB"/>
+        </w:rPr>
+        <w:t>that is</w:t>
+      </w:r>
+      <w:r>
+        <w:rPr>
+          <w:lang w:val="en-GB"/>
+        </w:rPr>
+        <w:t xml:space="preserve"> managing all possible sorts of traffic light present on an intersection.</w:t>
+      </w:r>
+      <w:r>
+        <w:rPr>
+          <w:lang w:val="en-GB"/>
+        </w:rPr>
+        <w:t xml:space="preserve"> But its not part of the project to apply its functionalities to the intersection’s hardware.</w:t>
+      </w:r>
+      <w:r>
+        <w:rPr>
+          <w:lang w:val="en-GB"/>
+        </w:rPr>
+        <w:t xml:space="preserve"> </w:t>
+      </w:r>
+      <w:r>
+        <w:rPr>
+          <w:lang w:val="en-GB"/>
+        </w:rPr>
+        <w:t xml:space="preserve">The Netherlands and Germany are the targeted markets for the system. </w:t>
+      </w:r>
+      <w:r>
+        <w:rPr>
+          <w:lang w:val="en-GB"/>
+        </w:rPr>
+        <w:t>Therefore,</w:t>
+      </w:r>
+      <w:r>
+        <w:rPr>
+          <w:lang w:val="en-GB"/>
+        </w:rPr>
+        <w:t xml:space="preserve"> thy system should apply the traffic light logic of both countries. After this project is finished, other countries should get extended. The system </w:t>
+      </w:r>
+      <w:r>
+        <w:rPr>
+          <w:lang w:val="en-GB"/>
+        </w:rPr>
+        <w:t xml:space="preserve">therefore </w:t>
+      </w:r>
+      <w:proofErr w:type="gramStart"/>
+      <w:r>
+        <w:rPr>
+          <w:lang w:val="en-GB"/>
+        </w:rPr>
+        <w:t>has to</w:t>
+      </w:r>
+      <w:proofErr w:type="gramEnd"/>
+      <w:r>
+        <w:rPr>
+          <w:lang w:val="en-GB"/>
+        </w:rPr>
+        <w:t xml:space="preserve"> be </w:t>
+      </w:r>
+      <w:r>
+        <w:rPr>
+          <w:lang w:val="en-GB"/>
+        </w:rPr>
+        <w:t xml:space="preserve">extendable. </w:t>
+      </w:r>
+      <w:r>
+        <w:rPr>
+          <w:lang w:val="en-GB"/>
+        </w:rPr>
+        <w:t>Because only the basic functionalities of the software are planned right now, the system must be open to changes and adapt to new features. Because of that maintenance is needed frequently. Therefore, the system should have the option to do that.</w:t>
+      </w:r>
+      <w:r>
+        <w:rPr>
+          <w:lang w:val="en-GB"/>
+        </w:rPr>
+        <w:t xml:space="preserve"> </w:t>
+      </w:r>
+      <w:r>
+        <w:rPr>
+          <w:lang w:val="en-GB"/>
+        </w:rPr>
+        <w:t xml:space="preserve">The intersection consists of two different traffic light types. One for cars and one for pedestrians. </w:t>
+      </w:r>
+      <w:r>
+        <w:rPr>
+          <w:lang w:val="en-GB"/>
+        </w:rPr>
+        <w:t>Both</w:t>
+      </w:r>
+      <w:r>
+        <w:rPr>
+          <w:lang w:val="en-GB"/>
+        </w:rPr>
+        <w:t xml:space="preserve"> should not be able to allow passing at the same time on the same lane. </w:t>
+      </w:r>
+      <w:r>
+        <w:rPr>
+          <w:lang w:val="en-GB"/>
+        </w:rPr>
+        <w:t xml:space="preserve"> </w:t>
+      </w:r>
+      <w:r>
+        <w:rPr>
+          <w:lang w:val="en-GB"/>
+        </w:rPr>
+        <w:t>The</w:t>
+      </w:r>
+      <w:r>
+        <w:rPr>
+          <w:lang w:val="en-GB"/>
+        </w:rPr>
+        <w:t xml:space="preserve"> intersections </w:t>
+      </w:r>
+      <w:r>
+        <w:rPr>
+          <w:lang w:val="en-GB"/>
+        </w:rPr>
+        <w:t>should be</w:t>
+      </w:r>
+      <w:r>
+        <w:rPr>
+          <w:lang w:val="en-GB"/>
+        </w:rPr>
+        <w:t xml:space="preserve"> able to communicate with each other to implement behaviour over multiple intersections. </w:t>
+      </w:r>
+      <w:r>
+        <w:rPr>
+          <w:lang w:val="en-GB"/>
+        </w:rPr>
+        <w:t xml:space="preserve">To lower the risk of accidents the intersections, the traffic should </w:t>
+      </w:r>
+      <w:r>
+        <w:rPr>
+          <w:lang w:val="en-GB"/>
+        </w:rPr>
+        <w:t xml:space="preserve">be failsafe. </w:t>
+      </w:r>
+      <w:r>
+        <w:rPr>
+          <w:highlight w:val="yellow"/>
+          <w:lang w:val="en-GB"/>
+        </w:rPr>
+        <w:t>Crossings over two different lanes should be minimized</w:t>
+      </w:r>
+      <w:r>
+        <w:rPr>
+          <w:lang w:val="en-GB"/>
+        </w:rPr>
+        <w:t xml:space="preserve"> to reduce the </w:t>
+      </w:r>
+      <w:r>
+        <w:rPr>
+          <w:lang w:val="en-GB"/>
+        </w:rPr>
+        <w:t>risk</w:t>
+      </w:r>
+      <w:r>
+        <w:rPr>
+          <w:lang w:val="en-GB"/>
+        </w:rPr>
+        <w:t xml:space="preserve"> of accidents. </w:t>
       </w:r>
     </w:p>
     <w:p>
@@ -3048,8 +3216,8 @@
     <w:compatSetting w:name="useWord2013TrackBottomHyphenation" w:uri="http://schemas.microsoft.com/office/word" w:val="0"/>
   </w:compat>
   <w:rsids>
-    <w:rsidRoot w:val="007C542E"/>
-    <w:rsid w:val="007C542E"/>
+    <w:rsidRoot w:val="000F4313"/>
+    <w:rsid w:val="000F4313"/>
   </w:rsids>
   <m:mathPr>
     <m:mathFont m:val="Cambria Math"/>

</xml_diff>

<commit_message>
Addes scope to SRS
</commit_message>
<xml_diff>
--- a/Design/SRS.docx
+++ b/Design/SRS.docx
@@ -315,25 +315,25 @@
         <w:rPr>
           <w:lang w:val="en-GB"/>
         </w:rPr>
-        <w:t>The goal of this p</w:t>
+        <w:t>All the possible</w:t>
       </w:r>
       <w:r>
         <w:rPr>
           <w:lang w:val="en-GB"/>
         </w:rPr>
-        <w:t xml:space="preserve">roject is to develop a software </w:t>
+        <w:t xml:space="preserve"> sorts of traffic light present on an intersection</w:t>
       </w:r>
       <w:r>
         <w:rPr>
           <w:lang w:val="en-GB"/>
         </w:rPr>
-        <w:t>that is</w:t>
+        <w:t>, should get managed by the system</w:t>
       </w:r>
       <w:r>
         <w:rPr>
           <w:lang w:val="en-GB"/>
         </w:rPr>
-        <w:t xml:space="preserve"> managing all possible sorts of traffic light present on an intersection.</w:t>
+        <w:t>.</w:t>
       </w:r>
       <w:r>
         <w:rPr>
@@ -363,99 +363,111 @@
         <w:rPr>
           <w:lang w:val="en-GB"/>
         </w:rPr>
-        <w:t xml:space="preserve"> thy system should apply the traffic light logic of both countries. After this project is finished, other countries should get extended. The system </w:t>
+        <w:t xml:space="preserve"> thy system should apply the traffic light logic of both countries. After this project is finished</w:t>
       </w:r>
       <w:r>
         <w:rPr>
           <w:lang w:val="en-GB"/>
         </w:rPr>
+        <w:t>, the logic of other countries should get added</w:t>
+      </w:r>
+      <w:r>
+        <w:rPr>
+          <w:lang w:val="en-GB"/>
+        </w:rPr>
+        <w:t xml:space="preserve">. The system </w:t>
+      </w:r>
+      <w:r>
+        <w:rPr>
+          <w:lang w:val="en-GB"/>
+        </w:rPr>
         <w:t xml:space="preserve">therefore </w:t>
       </w:r>
+      <w:r>
+        <w:rPr>
+          <w:lang w:val="en-GB"/>
+        </w:rPr>
+        <w:t>needs</w:t>
+      </w:r>
+      <w:r>
+        <w:rPr>
+          <w:lang w:val="en-GB"/>
+        </w:rPr>
+        <w:t xml:space="preserve"> to be </w:t>
+      </w:r>
+      <w:r>
+        <w:rPr>
+          <w:lang w:val="en-GB"/>
+        </w:rPr>
+        <w:t>extendable.</w:t>
+      </w:r>
+      <w:r>
+        <w:rPr>
+          <w:lang w:val="en-GB"/>
+        </w:rPr>
+        <w:t xml:space="preserve"> Because of that maintenance is needed frequently. Therefore, the system should have the option to do that.</w:t>
+      </w:r>
+      <w:r>
+        <w:rPr>
+          <w:lang w:val="en-GB"/>
+        </w:rPr>
+        <w:t xml:space="preserve"> </w:t>
+      </w:r>
+      <w:r>
+        <w:rPr>
+          <w:lang w:val="en-GB"/>
+        </w:rPr>
+        <w:t xml:space="preserve">The intersection consists of two different traffic light types. One for cars and one for pedestrians. </w:t>
+      </w:r>
+      <w:r>
+        <w:rPr>
+          <w:lang w:val="en-GB"/>
+        </w:rPr>
+        <w:t>Both</w:t>
+      </w:r>
+      <w:r>
+        <w:rPr>
+          <w:lang w:val="en-GB"/>
+        </w:rPr>
+        <w:t xml:space="preserve"> should not be able to allow passing at the same time on the same lane.</w:t>
+      </w:r>
+      <w:r>
+        <w:rPr>
+          <w:lang w:val="en-GB"/>
+        </w:rPr>
+        <w:t xml:space="preserve"> A lane should be able to determine how much traffic is there. </w:t>
+      </w:r>
       <w:proofErr w:type="gramStart"/>
       <w:r>
         <w:rPr>
           <w:lang w:val="en-GB"/>
         </w:rPr>
-        <w:t>has to</w:t>
+        <w:t>So</w:t>
       </w:r>
       <w:proofErr w:type="gramEnd"/>
       <w:r>
         <w:rPr>
           <w:lang w:val="en-GB"/>
         </w:rPr>
-        <w:t xml:space="preserve"> be </w:t>
+        <w:t xml:space="preserve"> the intersection can adjust timing accordingly.</w:t>
       </w:r>
       <w:r>
         <w:rPr>
           <w:lang w:val="en-GB"/>
         </w:rPr>
-        <w:t xml:space="preserve">extendable. </w:t>
+        <w:t xml:space="preserve"> </w:t>
       </w:r>
       <w:r>
         <w:rPr>
           <w:lang w:val="en-GB"/>
         </w:rPr>
-        <w:t>Because only the basic functionalities of the software are planned right now, the system must be open to changes and adapt to new features. Because of that maintenance is needed frequently. Therefore, the system should have the option to do that.</w:t>
+        <w:t>The</w:t>
       </w:r>
       <w:r>
         <w:rPr>
           <w:lang w:val="en-GB"/>
         </w:rPr>
-        <w:t xml:space="preserve"> </w:t>
-      </w:r>
-      <w:r>
-        <w:rPr>
-          <w:lang w:val="en-GB"/>
-        </w:rPr>
-        <w:t xml:space="preserve">The intersection consists of two different traffic light types. One for cars and one for pedestrians. </w:t>
-      </w:r>
-      <w:r>
-        <w:rPr>
-          <w:lang w:val="en-GB"/>
-        </w:rPr>
-        <w:t>Both</w:t>
-      </w:r>
-      <w:r>
-        <w:rPr>
-          <w:lang w:val="en-GB"/>
-        </w:rPr>
-        <w:t xml:space="preserve"> should not be able to allow passing at the same time on the same lane. </w:t>
-      </w:r>
-      <w:r>
-        <w:rPr>
-          <w:lang w:val="en-GB"/>
-        </w:rPr>
-        <w:t xml:space="preserve"> </w:t>
-      </w:r>
-      <w:r>
-        <w:rPr>
-          <w:lang w:val="en-GB"/>
-        </w:rPr>
-        <w:t>The</w:t>
-      </w:r>
-      <w:r>
-        <w:rPr>
-          <w:lang w:val="en-GB"/>
-        </w:rPr>
-        <w:t xml:space="preserve"> intersections </w:t>
-      </w:r>
-      <w:r>
-        <w:rPr>
-          <w:lang w:val="en-GB"/>
-        </w:rPr>
-        <w:t>should be</w:t>
-      </w:r>
-      <w:r>
-        <w:rPr>
-          <w:lang w:val="en-GB"/>
-        </w:rPr>
-        <w:t xml:space="preserve"> able to communicate with each other to implement behaviour over multiple intersections. </w:t>
-      </w:r>
-      <w:r>
-        <w:rPr>
-          <w:lang w:val="en-GB"/>
-        </w:rPr>
-        <w:t xml:space="preserve">To lower the risk of accidents the intersections, the traffic should </w:t>
+        <w:t xml:space="preserve"> intersections should be able to communicate with each other to implement behaviour over multiple intersections. To lower the risk of accidents the intersections, the traffic should </w:t>
       </w:r>
       <w:r>
         <w:rPr>
@@ -573,6 +585,157 @@
         <w:t>Assumptions and Dependencies</w:t>
       </w:r>
     </w:p>
+    <w:p/>
+    <w:p/>
+    <w:p>
+      <w:r>
+        <w:lastRenderedPageBreak/>
+        <w:t>Use Cases</w:t>
+      </w:r>
+    </w:p>
+    <w:tbl>
+      <w:tblPr>
+        <w:tblStyle w:val="Tabellenraster"/>
+        <w:tblW w:w="0" w:type="auto"/>
+        <w:tblLook w:val="04A0" w:firstRow="1" w:lastRow="0" w:firstColumn="1" w:lastColumn="0" w:noHBand="0" w:noVBand="1"/>
+      </w:tblPr>
+      <w:tblGrid>
+        <w:gridCol w:w="1457"/>
+        <w:gridCol w:w="6839"/>
+      </w:tblGrid>
+      <w:tr>
+        <w:tc>
+          <w:tcPr>
+            <w:tcW w:w="1457" w:type="dxa"/>
+          </w:tcPr>
+          <w:p>
+            <w:r>
+              <w:t>Name</w:t>
+            </w:r>
+          </w:p>
+        </w:tc>
+        <w:tc>
+          <w:tcPr>
+            <w:tcW w:w="6839" w:type="dxa"/>
+          </w:tcPr>
+          <w:p/>
+        </w:tc>
+      </w:tr>
+      <w:tr>
+        <w:tc>
+          <w:tcPr>
+            <w:tcW w:w="1457" w:type="dxa"/>
+          </w:tcPr>
+          <w:p>
+            <w:r>
+              <w:t>Actor</w:t>
+            </w:r>
+          </w:p>
+        </w:tc>
+        <w:tc>
+          <w:tcPr>
+            <w:tcW w:w="6839" w:type="dxa"/>
+          </w:tcPr>
+          <w:p/>
+        </w:tc>
+      </w:tr>
+      <w:tr>
+        <w:tc>
+          <w:tcPr>
+            <w:tcW w:w="1457" w:type="dxa"/>
+          </w:tcPr>
+          <w:p>
+            <w:r>
+              <w:t>Description</w:t>
+            </w:r>
+          </w:p>
+        </w:tc>
+        <w:tc>
+          <w:tcPr>
+            <w:tcW w:w="6839" w:type="dxa"/>
+          </w:tcPr>
+          <w:p/>
+        </w:tc>
+      </w:tr>
+      <w:tr>
+        <w:tc>
+          <w:tcPr>
+            <w:tcW w:w="1457" w:type="dxa"/>
+          </w:tcPr>
+          <w:p>
+            <w:proofErr w:type="spellStart"/>
+            <w:r>
+              <w:t>Precondition</w:t>
+            </w:r>
+            <w:proofErr w:type="spellEnd"/>
+          </w:p>
+        </w:tc>
+        <w:tc>
+          <w:tcPr>
+            <w:tcW w:w="6839" w:type="dxa"/>
+          </w:tcPr>
+          <w:p/>
+        </w:tc>
+      </w:tr>
+      <w:tr>
+        <w:tc>
+          <w:tcPr>
+            <w:tcW w:w="1457" w:type="dxa"/>
+          </w:tcPr>
+          <w:p>
+            <w:r>
+              <w:t>Scenario</w:t>
+            </w:r>
+          </w:p>
+        </w:tc>
+        <w:tc>
+          <w:tcPr>
+            <w:tcW w:w="6839" w:type="dxa"/>
+          </w:tcPr>
+          <w:p/>
+        </w:tc>
+      </w:tr>
+      <w:tr>
+        <w:tc>
+          <w:tcPr>
+            <w:tcW w:w="1457" w:type="dxa"/>
+          </w:tcPr>
+          <w:p>
+            <w:proofErr w:type="spellStart"/>
+            <w:r>
+              <w:t>Exception</w:t>
+            </w:r>
+            <w:proofErr w:type="spellEnd"/>
+          </w:p>
+        </w:tc>
+        <w:tc>
+          <w:tcPr>
+            <w:tcW w:w="6839" w:type="dxa"/>
+          </w:tcPr>
+          <w:p/>
+        </w:tc>
+      </w:tr>
+      <w:tr>
+        <w:tc>
+          <w:tcPr>
+            <w:tcW w:w="1457" w:type="dxa"/>
+          </w:tcPr>
+          <w:p>
+            <w:proofErr w:type="spellStart"/>
+            <w:r>
+              <w:t>Result</w:t>
+            </w:r>
+            <w:proofErr w:type="spellEnd"/>
+          </w:p>
+        </w:tc>
+        <w:tc>
+          <w:tcPr>
+            <w:tcW w:w="6839" w:type="dxa"/>
+          </w:tcPr>
+          <w:p/>
+        </w:tc>
+      </w:tr>
+    </w:tbl>
     <w:p/>
     <w:sectPr>
       <w:footerReference w:type="default" r:id="rId8"/>
@@ -2950,6 +3113,25 @@
       <w:contextualSpacing/>
     </w:pPr>
   </w:style>
+  <w:style w:type="table" w:styleId="Tabellenraster">
+    <w:name w:val="Table Grid"/>
+    <w:basedOn w:val="NormaleTabelle"/>
+    <w:uiPriority w:val="39"/>
+    <w:rsid w:val="00632104"/>
+    <w:pPr>
+      <w:spacing w:before="0" w:after="0" w:line="240" w:lineRule="auto"/>
+    </w:pPr>
+    <w:tblPr>
+      <w:tblBorders>
+        <w:top w:val="single" w:sz="4" w:space="0" w:color="auto"/>
+        <w:left w:val="single" w:sz="4" w:space="0" w:color="auto"/>
+        <w:bottom w:val="single" w:sz="4" w:space="0" w:color="auto"/>
+        <w:right w:val="single" w:sz="4" w:space="0" w:color="auto"/>
+        <w:insideH w:val="single" w:sz="4" w:space="0" w:color="auto"/>
+        <w:insideV w:val="single" w:sz="4" w:space="0" w:color="auto"/>
+      </w:tblBorders>
+    </w:tblPr>
+  </w:style>
 </w:styles>
 </file>
 
@@ -3218,6 +3400,8 @@
   <w:rsids>
     <w:rsidRoot w:val="000F4313"/>
     <w:rsid w:val="000F4313"/>
+    <w:rsid w:val="0015794C"/>
+    <w:rsid w:val="00A90EC0"/>
   </w:rsids>
   <m:mathPr>
     <m:mathFont m:val="Cambria Math"/>
@@ -3681,12 +3865,6 @@
   <w:style w:type="paragraph" w:customStyle="1" w:styleId="F04BE290AFE64245B67D8342468125EB">
     <w:name w:val="F04BE290AFE64245B67D8342468125EB"/>
   </w:style>
-  <w:style w:type="paragraph" w:customStyle="1" w:styleId="967F9EFE75904247BDA5D316EAF7F8FA">
-    <w:name w:val="967F9EFE75904247BDA5D316EAF7F8FA"/>
-  </w:style>
-  <w:style w:type="paragraph" w:customStyle="1" w:styleId="C53696D92059456697353968F69D389A">
-    <w:name w:val="C53696D92059456697353968F69D389A"/>
-  </w:style>
   <w:style w:type="paragraph" w:styleId="Aufzhlungszeichen">
     <w:name w:val="List Bullet"/>
     <w:basedOn w:val="Standard"/>
@@ -3704,15 +3882,6 @@
       <w:color w:val="595959" w:themeColor="text1" w:themeTint="A6"/>
       <w:lang w:eastAsia="en-US"/>
     </w:rPr>
-  </w:style>
-  <w:style w:type="paragraph" w:customStyle="1" w:styleId="02302D9CD7224914AFEE04CE82AA45AF">
-    <w:name w:val="02302D9CD7224914AFEE04CE82AA45AF"/>
-  </w:style>
-  <w:style w:type="paragraph" w:customStyle="1" w:styleId="CFED665D223A488781A84AAB15181DEF">
-    <w:name w:val="CFED665D223A488781A84AAB15181DEF"/>
-  </w:style>
-  <w:style w:type="paragraph" w:customStyle="1" w:styleId="A770940C42D74128A8EAB7BBB7B00598">
-    <w:name w:val="A770940C42D74128A8EAB7BBB7B00598"/>
   </w:style>
 </w:styles>
 </file>

</xml_diff>